<commit_message>
Updates to include 10000
</commit_message>
<xml_diff>
--- a/GoldenTicket_S25.docx
+++ b/GoldenTicket_S25.docx
@@ -150,27 +150,7 @@
                 <w:sz w:val="18"/>
                 <w:szCs w:val="18"/>
               </w:rPr>
-              <w:t xml:space="preserve">Quant. Response and </w:t>
-            </w:r>
-            <w:proofErr w:type="spellStart"/>
-            <w:r>
-              <w:rPr>
-                <w:rFonts w:ascii="Times New Roman" w:hAnsi="Times New Roman" w:cs="Times New Roman"/>
-                <w:color w:val="000000" w:themeColor="text1"/>
-                <w:sz w:val="18"/>
-                <w:szCs w:val="18"/>
-              </w:rPr>
-              <w:t>Categ</w:t>
-            </w:r>
-            <w:proofErr w:type="spellEnd"/>
-            <w:r>
-              <w:rPr>
-                <w:rFonts w:ascii="Times New Roman" w:hAnsi="Times New Roman" w:cs="Times New Roman"/>
-                <w:color w:val="000000" w:themeColor="text1"/>
-                <w:sz w:val="18"/>
-                <w:szCs w:val="18"/>
-              </w:rPr>
-              <w:t>. Explanatory (independent samples)</w:t>
+              <w:t>Quant. Response and Categ. Explanatory (independent samples)</w:t>
             </w:r>
           </w:p>
         </w:tc>
@@ -322,25 +302,14 @@
                 <w:szCs w:val="16"/>
               </w:rPr>
             </w:pPr>
-            <w:proofErr w:type="spellStart"/>
-            <w:r>
-              <w:rPr>
-                <w:rFonts w:ascii="Times New Roman" w:hAnsi="Times New Roman" w:cs="Times New Roman"/>
-                <w:color w:val="000000" w:themeColor="text1"/>
-                <w:sz w:val="16"/>
-                <w:szCs w:val="16"/>
-              </w:rPr>
-              <w:t>Dotplot</w:t>
-            </w:r>
-            <w:proofErr w:type="spellEnd"/>
-            <w:r>
-              <w:rPr>
-                <w:rFonts w:ascii="Times New Roman" w:hAnsi="Times New Roman" w:cs="Times New Roman"/>
-                <w:color w:val="000000" w:themeColor="text1"/>
-                <w:sz w:val="16"/>
-                <w:szCs w:val="16"/>
-              </w:rPr>
-              <w:t>, histogram, boxplot</w:t>
+            <w:r>
+              <w:rPr>
+                <w:rFonts w:ascii="Times New Roman" w:hAnsi="Times New Roman" w:cs="Times New Roman"/>
+                <w:color w:val="000000" w:themeColor="text1"/>
+                <w:sz w:val="16"/>
+                <w:szCs w:val="16"/>
+              </w:rPr>
+              <w:t>Dotplot, histogram, boxplot</w:t>
             </w:r>
           </w:p>
         </w:tc>
@@ -385,27 +354,7 @@
                 <w:sz w:val="16"/>
                 <w:szCs w:val="16"/>
               </w:rPr>
-              <w:t xml:space="preserve">Stacked </w:t>
-            </w:r>
-            <w:proofErr w:type="spellStart"/>
-            <w:r>
-              <w:rPr>
-                <w:rFonts w:ascii="Times New Roman" w:hAnsi="Times New Roman" w:cs="Times New Roman"/>
-                <w:color w:val="000000" w:themeColor="text1"/>
-                <w:sz w:val="16"/>
-                <w:szCs w:val="16"/>
-              </w:rPr>
-              <w:t>dotplots</w:t>
-            </w:r>
-            <w:proofErr w:type="spellEnd"/>
-            <w:r>
-              <w:rPr>
-                <w:rFonts w:ascii="Times New Roman" w:hAnsi="Times New Roman" w:cs="Times New Roman"/>
-                <w:color w:val="000000" w:themeColor="text1"/>
-                <w:sz w:val="16"/>
-                <w:szCs w:val="16"/>
-              </w:rPr>
-              <w:t xml:space="preserve"> or histograms</w:t>
+              <w:t>Stacked dotplots or histograms</w:t>
             </w:r>
           </w:p>
         </w:tc>
@@ -2602,9 +2551,8 @@
                 <w:szCs w:val="16"/>
                 <w:lang w:val="en-US"/>
               </w:rPr>
-              <w:t xml:space="preserve">Independent </w:t>
-            </w:r>
-            <w:proofErr w:type="gramStart"/>
+              <w:t>Independent cases;</w:t>
+            </w:r>
             <w:r>
               <w:rPr>
                 <w:rFonts w:ascii="Times New Roman" w:hAnsi="Times New Roman" w:cs="Times New Roman"/>
@@ -2612,26 +2560,7 @@
                 <w:szCs w:val="16"/>
                 <w:lang w:val="en-US"/>
               </w:rPr>
-              <w:t>cases;</w:t>
-            </w:r>
-            <w:r>
-              <w:rPr>
-                <w:rFonts w:ascii="Times New Roman" w:hAnsi="Times New Roman" w:cs="Times New Roman"/>
-                <w:sz w:val="16"/>
-                <w:szCs w:val="16"/>
-                <w:lang w:val="en-US"/>
-              </w:rPr>
-              <w:t xml:space="preserve">   </w:t>
-            </w:r>
-            <w:proofErr w:type="gramEnd"/>
-            <w:r>
-              <w:rPr>
-                <w:rFonts w:ascii="Times New Roman" w:hAnsi="Times New Roman" w:cs="Times New Roman"/>
-                <w:sz w:val="16"/>
-                <w:szCs w:val="16"/>
-                <w:lang w:val="en-US"/>
-              </w:rPr>
-              <w:t xml:space="preserve"> </w:t>
+              <w:t xml:space="preserve">    </w:t>
             </w:r>
             <w:r>
               <w:rPr>
@@ -2669,27 +2598,7 @@
                 <w:sz w:val="18"/>
                 <w:szCs w:val="18"/>
               </w:rPr>
-              <w:t xml:space="preserve">Simulation test (how to generate a null </w:t>
-            </w:r>
-            <w:proofErr w:type="spellStart"/>
-            <w:r>
-              <w:rPr>
-                <w:rFonts w:ascii="Times New Roman" w:hAnsi="Times New Roman" w:cs="Times New Roman"/>
-                <w:color w:val="000000" w:themeColor="text1"/>
-                <w:sz w:val="18"/>
-                <w:szCs w:val="18"/>
-              </w:rPr>
-              <w:t>distn</w:t>
-            </w:r>
-            <w:proofErr w:type="spellEnd"/>
-            <w:r>
-              <w:rPr>
-                <w:rFonts w:ascii="Times New Roman" w:hAnsi="Times New Roman" w:cs="Times New Roman"/>
-                <w:color w:val="000000" w:themeColor="text1"/>
-                <w:sz w:val="18"/>
-                <w:szCs w:val="18"/>
-              </w:rPr>
-              <w:t>)</w:t>
+              <w:t>Simulation test (how to generate a null distn)</w:t>
             </w:r>
           </w:p>
           <w:p>
@@ -2946,7 +2855,25 @@
                 <w:szCs w:val="16"/>
                 <w:lang w:val="en-US"/>
               </w:rPr>
-              <w:t xml:space="preserve">as probability of success. Plot the proportion of successes. Repeat 1000’s of times. Centered at </w:t>
+              <w:t>as probability of success. Plot the proportion of successes. Repeat 1000</w:t>
+            </w:r>
+            <w:r>
+              <w:rPr>
+                <w:rFonts w:ascii="Times New Roman" w:hAnsi="Times New Roman" w:cs="Times New Roman"/>
+                <w:sz w:val="16"/>
+                <w:szCs w:val="16"/>
+                <w:lang w:val="en-US"/>
+              </w:rPr>
+              <w:t xml:space="preserve">0 </w:t>
+            </w:r>
+            <w:r>
+              <w:rPr>
+                <w:rFonts w:ascii="Times New Roman" w:hAnsi="Times New Roman" w:cs="Times New Roman"/>
+                <w:sz w:val="16"/>
+                <w:szCs w:val="16"/>
+                <w:lang w:val="en-US"/>
+              </w:rPr>
+              <w:t xml:space="preserve">times. Centered at </w:t>
             </w:r>
             <m:oMath>
               <m:sSub>
@@ -3111,7 +3038,25 @@
                 <w:szCs w:val="16"/>
                 <w:lang w:val="en-US"/>
               </w:rPr>
-              <w:t>Plot difference in proportion of successes. Repeat 1000’s of times. Centered at 0.</w:t>
+              <w:t>Plot difference in proportion of successes. Repeat 100</w:t>
+            </w:r>
+            <w:r>
+              <w:rPr>
+                <w:rFonts w:ascii="Times New Roman" w:hAnsi="Times New Roman" w:cs="Times New Roman"/>
+                <w:sz w:val="16"/>
+                <w:szCs w:val="16"/>
+                <w:lang w:val="en-US"/>
+              </w:rPr>
+              <w:t xml:space="preserve">00 </w:t>
+            </w:r>
+            <w:r>
+              <w:rPr>
+                <w:rFonts w:ascii="Times New Roman" w:hAnsi="Times New Roman" w:cs="Times New Roman"/>
+                <w:sz w:val="16"/>
+                <w:szCs w:val="16"/>
+                <w:lang w:val="en-US"/>
+              </w:rPr>
+              <w:t>times. Centered at 0.</w:t>
             </w:r>
           </w:p>
         </w:tc>
@@ -3396,7 +3341,25 @@
                 <w:sz w:val="16"/>
                 <w:szCs w:val="16"/>
               </w:rPr>
-              <w:t>. Repeat 1000’s of times. Centered at</w:t>
+              <w:t>. Repeat 1000</w:t>
+            </w:r>
+            <w:r>
+              <w:rPr>
+                <w:rFonts w:ascii="Times New Roman" w:hAnsi="Times New Roman" w:cs="Times New Roman"/>
+                <w:color w:val="000000" w:themeColor="text1"/>
+                <w:sz w:val="16"/>
+                <w:szCs w:val="16"/>
+              </w:rPr>
+              <w:t>0</w:t>
+            </w:r>
+            <w:r>
+              <w:rPr>
+                <w:rFonts w:ascii="Times New Roman" w:hAnsi="Times New Roman" w:cs="Times New Roman"/>
+                <w:color w:val="000000" w:themeColor="text1"/>
+                <w:sz w:val="16"/>
+                <w:szCs w:val="16"/>
+              </w:rPr>
+              <w:t xml:space="preserve"> times. Centered at</w:t>
             </w:r>
             <w:r>
               <w:rPr>
@@ -3539,7 +3502,25 @@
                 <w:sz w:val="16"/>
                 <w:szCs w:val="16"/>
               </w:rPr>
-              <w:t xml:space="preserve"> Plot difference in means. Repeat 1000’s of times. Centered at 0.</w:t>
+              <w:t xml:space="preserve"> Plot difference in means. Repeat 1000</w:t>
+            </w:r>
+            <w:r>
+              <w:rPr>
+                <w:rFonts w:ascii="Times New Roman" w:hAnsi="Times New Roman" w:cs="Times New Roman"/>
+                <w:color w:val="000000" w:themeColor="text1"/>
+                <w:sz w:val="16"/>
+                <w:szCs w:val="16"/>
+              </w:rPr>
+              <w:t>0</w:t>
+            </w:r>
+            <w:r>
+              <w:rPr>
+                <w:rFonts w:ascii="Times New Roman" w:hAnsi="Times New Roman" w:cs="Times New Roman"/>
+                <w:color w:val="000000" w:themeColor="text1"/>
+                <w:sz w:val="16"/>
+                <w:szCs w:val="16"/>
+              </w:rPr>
+              <w:t xml:space="preserve"> times. Centered at 0.</w:t>
             </w:r>
           </w:p>
         </w:tc>
@@ -3563,29 +3544,7 @@
                 <w:sz w:val="16"/>
                 <w:szCs w:val="16"/>
               </w:rPr>
-              <w:t>Separate the (</w:t>
-            </w:r>
-            <w:proofErr w:type="spellStart"/>
-            <w:proofErr w:type="gramStart"/>
-            <w:r>
-              <w:rPr>
-                <w:rFonts w:ascii="Times New Roman" w:hAnsi="Times New Roman" w:cs="Times New Roman"/>
-                <w:color w:val="000000" w:themeColor="text1"/>
-                <w:sz w:val="16"/>
-                <w:szCs w:val="16"/>
-              </w:rPr>
-              <w:t>x,y</w:t>
-            </w:r>
-            <w:proofErr w:type="spellEnd"/>
-            <w:proofErr w:type="gramEnd"/>
-            <w:r>
-              <w:rPr>
-                <w:rFonts w:ascii="Times New Roman" w:hAnsi="Times New Roman" w:cs="Times New Roman"/>
-                <w:color w:val="000000" w:themeColor="text1"/>
-                <w:sz w:val="16"/>
-                <w:szCs w:val="16"/>
-              </w:rPr>
-              <w:t xml:space="preserve">) pairs. </w:t>
+              <w:t xml:space="preserve">Separate the (x,y) pairs. </w:t>
             </w:r>
             <w:r>
               <w:rPr>
@@ -3654,7 +3613,25 @@
                 <w:sz w:val="16"/>
                 <w:szCs w:val="16"/>
               </w:rPr>
-              <w:t>’s. Find the regression line for shuffled data; plot the slope or the correlation for the shuffled data. Repeat 1000’s of times.</w:t>
+              <w:t>’s. Find the regression line for shuffled data; plot the slope or the correlation for the shuffled data. Repeat 1000</w:t>
+            </w:r>
+            <w:r>
+              <w:rPr>
+                <w:rFonts w:ascii="Times New Roman" w:hAnsi="Times New Roman" w:cs="Times New Roman"/>
+                <w:color w:val="000000" w:themeColor="text1"/>
+                <w:sz w:val="16"/>
+                <w:szCs w:val="16"/>
+              </w:rPr>
+              <w:t>0</w:t>
+            </w:r>
+            <w:r>
+              <w:rPr>
+                <w:rFonts w:ascii="Times New Roman" w:hAnsi="Times New Roman" w:cs="Times New Roman"/>
+                <w:color w:val="000000" w:themeColor="text1"/>
+                <w:sz w:val="16"/>
+                <w:szCs w:val="16"/>
+              </w:rPr>
+              <w:t xml:space="preserve"> times.</w:t>
             </w:r>
           </w:p>
           <w:p>
@@ -3715,27 +3692,7 @@
                 <w:sz w:val="18"/>
                 <w:szCs w:val="18"/>
               </w:rPr>
-              <w:t xml:space="preserve">Bootstrap CI (how to generate a boot. </w:t>
-            </w:r>
-            <w:proofErr w:type="spellStart"/>
-            <w:r>
-              <w:rPr>
-                <w:rFonts w:ascii="Times New Roman" w:hAnsi="Times New Roman" w:cs="Times New Roman"/>
-                <w:color w:val="000000" w:themeColor="text1"/>
-                <w:sz w:val="18"/>
-                <w:szCs w:val="18"/>
-              </w:rPr>
-              <w:t>distn</w:t>
-            </w:r>
-            <w:proofErr w:type="spellEnd"/>
-            <w:r>
-              <w:rPr>
-                <w:rFonts w:ascii="Times New Roman" w:hAnsi="Times New Roman" w:cs="Times New Roman"/>
-                <w:color w:val="000000" w:themeColor="text1"/>
-                <w:sz w:val="18"/>
-                <w:szCs w:val="18"/>
-              </w:rPr>
-              <w:t>)</w:t>
+              <w:t>Bootstrap CI (how to generate a boot. distn)</w:t>
             </w:r>
           </w:p>
           <w:p>
@@ -4002,7 +3959,25 @@
                 <w:szCs w:val="16"/>
                 <w:lang w:val="en-US"/>
               </w:rPr>
-              <w:t xml:space="preserve">times. Plot the resampled proportion of successes. Repeat 1000’s of times. Centered at </w:t>
+              <w:t>times. Plot the resampled proportion of successes. Repeat 1000</w:t>
+            </w:r>
+            <w:r>
+              <w:rPr>
+                <w:rFonts w:ascii="Times New Roman" w:hAnsi="Times New Roman" w:cs="Times New Roman"/>
+                <w:sz w:val="16"/>
+                <w:szCs w:val="16"/>
+                <w:lang w:val="en-US"/>
+              </w:rPr>
+              <w:t>0</w:t>
+            </w:r>
+            <w:r>
+              <w:rPr>
+                <w:rFonts w:ascii="Times New Roman" w:hAnsi="Times New Roman" w:cs="Times New Roman"/>
+                <w:sz w:val="16"/>
+                <w:szCs w:val="16"/>
+                <w:lang w:val="en-US"/>
+              </w:rPr>
+              <w:t xml:space="preserve"> times. Centered at </w:t>
             </w:r>
             <m:oMath>
               <m:acc>
@@ -4338,7 +4313,25 @@
                 <w:szCs w:val="16"/>
                 <w:lang w:val="en-US"/>
               </w:rPr>
-              <w:t xml:space="preserve">times from group 2. Plot the resampled difference in proportion of successes. Repeat 1000’s of times. Centered at </w:t>
+              <w:t>times from group 2. Plot the resampled difference in proportion of successes. Repeat 100</w:t>
+            </w:r>
+            <w:r>
+              <w:rPr>
+                <w:rFonts w:ascii="Times New Roman" w:hAnsi="Times New Roman" w:cs="Times New Roman"/>
+                <w:sz w:val="16"/>
+                <w:szCs w:val="16"/>
+                <w:lang w:val="en-US"/>
+              </w:rPr>
+              <w:t xml:space="preserve">00 </w:t>
+            </w:r>
+            <w:r>
+              <w:rPr>
+                <w:rFonts w:ascii="Times New Roman" w:hAnsi="Times New Roman" w:cs="Times New Roman"/>
+                <w:sz w:val="16"/>
+                <w:szCs w:val="16"/>
+                <w:lang w:val="en-US"/>
+              </w:rPr>
+              <w:t xml:space="preserve">times. Centered at </w:t>
             </w:r>
             <m:oMath>
               <m:acc>
@@ -4561,7 +4554,25 @@
                 <w:szCs w:val="16"/>
                 <w:lang w:val="en-US"/>
               </w:rPr>
-              <w:t xml:space="preserve">.  Repeat 1000’s of times.  Centered at  </w:t>
+              <w:t>.  Repeat 1000</w:t>
+            </w:r>
+            <w:r>
+              <w:rPr>
+                <w:rFonts w:ascii="Times New Roman" w:hAnsi="Times New Roman" w:cs="Times New Roman"/>
+                <w:sz w:val="16"/>
+                <w:szCs w:val="16"/>
+                <w:lang w:val="en-US"/>
+              </w:rPr>
+              <w:t>0</w:t>
+            </w:r>
+            <w:r>
+              <w:rPr>
+                <w:rFonts w:ascii="Times New Roman" w:hAnsi="Times New Roman" w:cs="Times New Roman"/>
+                <w:sz w:val="16"/>
+                <w:szCs w:val="16"/>
+                <w:lang w:val="en-US"/>
+              </w:rPr>
+              <w:t xml:space="preserve"> times.  Centered at  </w:t>
             </w:r>
             <m:oMath>
               <m:sSub>
@@ -4928,7 +4939,25 @@
                 <w:szCs w:val="16"/>
                 <w:lang w:val="en-US"/>
               </w:rPr>
-              <w:t xml:space="preserve">times from group 2. Plot the resampled difference in means. Repeat 1000’s of times. Centered at </w:t>
+              <w:t>times from group 2. Plot the resampled difference in means. Repeat 1000</w:t>
+            </w:r>
+            <w:r>
+              <w:rPr>
+                <w:rFonts w:ascii="Times New Roman" w:hAnsi="Times New Roman" w:cs="Times New Roman"/>
+                <w:sz w:val="16"/>
+                <w:szCs w:val="16"/>
+                <w:lang w:val="en-US"/>
+              </w:rPr>
+              <w:t xml:space="preserve">0 </w:t>
+            </w:r>
+            <w:r>
+              <w:rPr>
+                <w:rFonts w:ascii="Times New Roman" w:hAnsi="Times New Roman" w:cs="Times New Roman"/>
+                <w:sz w:val="16"/>
+                <w:szCs w:val="16"/>
+                <w:lang w:val="en-US"/>
+              </w:rPr>
+              <w:t xml:space="preserve">times. Centered at </w:t>
             </w:r>
             <m:oMath>
               <m:sSub>
@@ -5153,7 +5182,25 @@
                 <w:szCs w:val="16"/>
                 <w:lang w:val="en-US"/>
               </w:rPr>
-              <w:t xml:space="preserve">  times.  Plot the resampled slope or correlation.  Repeat 1000’s of times. Centered at </w:t>
+              <w:t xml:space="preserve">  times.  Plot the resampled slope or correlation.  Repeat 1000</w:t>
+            </w:r>
+            <w:r>
+              <w:rPr>
+                <w:rFonts w:ascii="Times New Roman" w:hAnsi="Times New Roman" w:cs="Times New Roman"/>
+                <w:sz w:val="16"/>
+                <w:szCs w:val="16"/>
+                <w:lang w:val="en-US"/>
+              </w:rPr>
+              <w:t>0</w:t>
+            </w:r>
+            <w:r>
+              <w:rPr>
+                <w:rFonts w:ascii="Times New Roman" w:hAnsi="Times New Roman" w:cs="Times New Roman"/>
+                <w:sz w:val="16"/>
+                <w:szCs w:val="16"/>
+                <w:lang w:val="en-US"/>
+              </w:rPr>
+              <w:t xml:space="preserve"> times. Centered at </w:t>
             </w:r>
             <m:oMath>
               <m:sSub>
@@ -5541,19 +5588,8 @@
                 <w:sz w:val="16"/>
                 <w:szCs w:val="16"/>
               </w:rPr>
-              <w:t xml:space="preserve">  </w:t>
-            </w:r>
-            <w:proofErr w:type="spellStart"/>
-            <w:r>
-              <w:rPr>
-                <w:rFonts w:ascii="Times New Roman" w:hAnsi="Times New Roman" w:cs="Times New Roman"/>
-                <w:color w:val="000000" w:themeColor="text1"/>
-                <w:sz w:val="16"/>
-                <w:szCs w:val="16"/>
-              </w:rPr>
-              <w:t>df</w:t>
-            </w:r>
-            <w:proofErr w:type="spellEnd"/>
+              <w:t xml:space="preserve">  df</w:t>
+            </w:r>
           </w:p>
         </w:tc>
         <w:tc>
@@ -5662,19 +5698,8 @@
                 <w:szCs w:val="16"/>
                 <w:lang w:val="en-US"/>
               </w:rPr>
-              <w:t xml:space="preserve">Independent </w:t>
-            </w:r>
-            <w:proofErr w:type="gramStart"/>
-            <w:r>
-              <w:rPr>
-                <w:rFonts w:ascii="Times New Roman" w:hAnsi="Times New Roman" w:cs="Times New Roman"/>
-                <w:sz w:val="16"/>
-                <w:szCs w:val="16"/>
-                <w:lang w:val="en-US"/>
-              </w:rPr>
-              <w:t>cases;</w:t>
-            </w:r>
-            <w:proofErr w:type="gramEnd"/>
+              <w:t>Independent cases;</w:t>
+            </w:r>
           </w:p>
           <w:p>
             <w:pPr>
@@ -8723,27 +8748,7 @@
                 <w:sz w:val="16"/>
                 <w:szCs w:val="16"/>
               </w:rPr>
-              <w:t xml:space="preserve"> is the reported standard error (std. error) of the slope term in the </w:t>
-            </w:r>
-            <w:proofErr w:type="gramStart"/>
-            <w:r>
-              <w:rPr>
-                <w:rFonts w:ascii="Times New Roman" w:hAnsi="Times New Roman" w:cs="Times New Roman"/>
-                <w:color w:val="000000" w:themeColor="text1"/>
-                <w:sz w:val="16"/>
-                <w:szCs w:val="16"/>
-              </w:rPr>
-              <w:t>lm(</w:t>
-            </w:r>
-            <w:proofErr w:type="gramEnd"/>
-            <w:r>
-              <w:rPr>
-                <w:rFonts w:ascii="Times New Roman" w:hAnsi="Times New Roman" w:cs="Times New Roman"/>
-                <w:color w:val="000000" w:themeColor="text1"/>
-                <w:sz w:val="16"/>
-                <w:szCs w:val="16"/>
-              </w:rPr>
-              <w:t>) output from R.</w:t>
+              <w:t xml:space="preserve"> is the reported standard error (std. error) of the slope term in the lm() output from R.</w:t>
             </w:r>
           </w:p>
         </w:tc>
@@ -11493,27 +11498,7 @@
                 <w:sz w:val="16"/>
                 <w:szCs w:val="16"/>
               </w:rPr>
-              <w:t xml:space="preserve"> is the reported standard error (std. error) of the slope term in the </w:t>
-            </w:r>
-            <w:proofErr w:type="gramStart"/>
-            <w:r>
-              <w:rPr>
-                <w:rFonts w:ascii="Times New Roman" w:hAnsi="Times New Roman" w:cs="Times New Roman"/>
-                <w:color w:val="000000" w:themeColor="text1"/>
-                <w:sz w:val="16"/>
-                <w:szCs w:val="16"/>
-              </w:rPr>
-              <w:t>lm(</w:t>
-            </w:r>
-            <w:proofErr w:type="gramEnd"/>
-            <w:r>
-              <w:rPr>
-                <w:rFonts w:ascii="Times New Roman" w:hAnsi="Times New Roman" w:cs="Times New Roman"/>
-                <w:color w:val="000000" w:themeColor="text1"/>
-                <w:sz w:val="16"/>
-                <w:szCs w:val="16"/>
-              </w:rPr>
-              <w:t>) output from R.</w:t>
+              <w:t xml:space="preserve"> is the reported standard error (std. error) of the slope term in the lm() output from R.</w:t>
             </w:r>
           </w:p>
         </w:tc>

</xml_diff>